<commit_message>
Initial Session First three sections of the Business Plan done Business Model Canvas first draft complete Marketing strategies outlined
</commit_message>
<xml_diff>
--- a/Business Plan/SCORE-Deluxe-Startup-Business-Plan-Template_2.docx
+++ b/Business Plan/SCORE-Deluxe-Startup-Business-Plan-Template_2.docx
@@ -3709,7 +3709,16 @@
             <w:tcW w:w="7916" w:type="dxa"/>
             <w:shd w:val="clear" w:color="auto" w:fill="auto"/>
           </w:tcPr>
-          <w:p/>
+          <w:p>
+            <w:proofErr w:type="spellStart"/>
+            <w:r>
+              <w:t>iVine</w:t>
+            </w:r>
+            <w:proofErr w:type="spellEnd"/>
+            <w:r>
+              <w:t xml:space="preserve"> is a company that provides a platform and network for wine lovers and giving them the opportunity to connect with the wine that they drink and wineries on a next level. </w:t>
+            </w:r>
+          </w:p>
         </w:tc>
       </w:tr>
       <w:tr>
@@ -3758,7 +3767,42 @@
             <w:tcW w:w="7916" w:type="dxa"/>
             <w:shd w:val="clear" w:color="auto" w:fill="auto"/>
           </w:tcPr>
-          <w:p/>
+          <w:p>
+            <w:pPr>
+              <w:pStyle w:val="ListParagraph"/>
+              <w:numPr>
+                <w:ilvl w:val="0"/>
+                <w:numId w:val="46"/>
+              </w:numPr>
+            </w:pPr>
+            <w:r>
+              <w:t>Be flexible as a company to best match customer needs and expectations</w:t>
+            </w:r>
+          </w:p>
+          <w:p>
+            <w:pPr>
+              <w:pStyle w:val="ListParagraph"/>
+              <w:numPr>
+                <w:ilvl w:val="0"/>
+                <w:numId w:val="46"/>
+              </w:numPr>
+            </w:pPr>
+            <w:r>
+              <w:t>Customers are part of the entire process, whose direct input is welcome</w:t>
+            </w:r>
+          </w:p>
+          <w:p>
+            <w:pPr>
+              <w:pStyle w:val="ListParagraph"/>
+              <w:numPr>
+                <w:ilvl w:val="0"/>
+                <w:numId w:val="46"/>
+              </w:numPr>
+            </w:pPr>
+            <w:r>
+              <w:t>Maintain transparency &amp; openness for both sides of the multi-market customer group</w:t>
+            </w:r>
+          </w:p>
         </w:tc>
       </w:tr>
       <w:tr>
@@ -3794,6 +3838,19 @@
             <w:shd w:val="clear" w:color="auto" w:fill="auto"/>
           </w:tcPr>
           <w:p/>
+          <w:p>
+            <w:r>
+              <w:t xml:space="preserve">To be able to walk with a customer a seamless and </w:t>
+            </w:r>
+            <w:proofErr w:type="gramStart"/>
+            <w:r>
+              <w:t>hassle free</w:t>
+            </w:r>
+            <w:proofErr w:type="gramEnd"/>
+            <w:r>
+              <w:t xml:space="preserve"> journey from a vine to a glass. Provide best possible experience of drinking wine. </w:t>
+            </w:r>
+          </w:p>
         </w:tc>
       </w:tr>
       <w:tr>
@@ -3853,24 +3910,54 @@
           </w:tcPr>
           <w:p/>
           <w:p>
-            <w:r>
-              <w:t>1.</w:t>
+            <w:pPr>
+              <w:pStyle w:val="ListParagraph"/>
+              <w:numPr>
+                <w:ilvl w:val="0"/>
+                <w:numId w:val="44"/>
+              </w:numPr>
+            </w:pPr>
+            <w:r>
+              <w:t>Become profitable on day-to-day operations</w:t>
+            </w:r>
+          </w:p>
+          <w:p>
+            <w:pPr>
+              <w:pStyle w:val="ListParagraph"/>
+              <w:numPr>
+                <w:ilvl w:val="0"/>
+                <w:numId w:val="44"/>
+              </w:numPr>
+            </w:pPr>
+            <w:r>
+              <w:t>Contract with a winery</w:t>
+            </w:r>
+          </w:p>
+          <w:p>
+            <w:pPr>
+              <w:pStyle w:val="ListParagraph"/>
+              <w:numPr>
+                <w:ilvl w:val="0"/>
+                <w:numId w:val="44"/>
+              </w:numPr>
+            </w:pPr>
+            <w:r>
+              <w:t>To offer additional standalone profitable events/projects</w:t>
+            </w:r>
+          </w:p>
+          <w:p>
+            <w:pPr>
+              <w:pStyle w:val="ListParagraph"/>
+              <w:numPr>
+                <w:ilvl w:val="0"/>
+                <w:numId w:val="44"/>
+              </w:numPr>
+            </w:pPr>
+            <w:r>
+              <w:t xml:space="preserve">Offer club gatherings for wine lovers’ network in Munich </w:t>
             </w:r>
           </w:p>
           <w:p/>
-          <w:p/>
-          <w:p>
-            <w:r>
-              <w:t>2.</w:t>
-            </w:r>
-          </w:p>
-          <w:p/>
-          <w:p/>
-          <w:p>
-            <w:r>
-              <w:t xml:space="preserve">3. </w:t>
-            </w:r>
-          </w:p>
           <w:p/>
           <w:p/>
           <w:p/>
@@ -3908,6 +3995,116 @@
             <w:tcW w:w="7916" w:type="dxa"/>
             <w:shd w:val="clear" w:color="auto" w:fill="auto"/>
           </w:tcPr>
+          <w:p>
+            <w:pPr>
+              <w:pStyle w:val="ListParagraph"/>
+              <w:numPr>
+                <w:ilvl w:val="0"/>
+                <w:numId w:val="45"/>
+              </w:numPr>
+            </w:pPr>
+            <w:r>
+              <w:t xml:space="preserve">Munich-based upper class wine lovers, middle aged and older </w:t>
+            </w:r>
+          </w:p>
+          <w:p>
+            <w:pPr>
+              <w:ind w:left="360"/>
+            </w:pPr>
+          </w:p>
+        </w:tc>
+      </w:tr>
+      <w:tr>
+        <w:trPr>
+          <w:cantSplit/>
+          <w:trHeight w:hRule="exact" w:val="2160"/>
+          <w:jc w:val="center"/>
+        </w:trPr>
+        <w:tc>
+          <w:tcPr>
+            <w:tcW w:w="2180" w:type="dxa"/>
+            <w:shd w:val="clear" w:color="auto" w:fill="auto"/>
+            <w:vAlign w:val="center"/>
+          </w:tcPr>
+          <w:p>
+            <w:pPr>
+              <w:jc w:val="center"/>
+              <w:rPr>
+                <w:b/>
+              </w:rPr>
+            </w:pPr>
+            <w:r>
+              <w:rPr>
+                <w:b/>
+              </w:rPr>
+              <w:t>Industry/</w:t>
+            </w:r>
+          </w:p>
+          <w:p>
+            <w:pPr>
+              <w:jc w:val="center"/>
+              <w:rPr>
+                <w:b/>
+              </w:rPr>
+            </w:pPr>
+            <w:r>
+              <w:rPr>
+                <w:b/>
+              </w:rPr>
+              <w:t>Competitors</w:t>
+            </w:r>
+          </w:p>
+          <w:p>
+            <w:pPr>
+              <w:jc w:val="center"/>
+              <w:rPr>
+                <w:b/>
+              </w:rPr>
+            </w:pPr>
+          </w:p>
+        </w:tc>
+        <w:tc>
+          <w:tcPr>
+            <w:tcW w:w="7916" w:type="dxa"/>
+            <w:shd w:val="clear" w:color="auto" w:fill="auto"/>
+          </w:tcPr>
+          <w:p/>
+          <w:p>
+            <w:r>
+              <w:t xml:space="preserve">Industry: Luxury goods/services (entertainment) </w:t>
+            </w:r>
+          </w:p>
+          <w:p/>
+          <w:p>
+            <w:pPr>
+              <w:pStyle w:val="ListParagraph"/>
+              <w:numPr>
+                <w:ilvl w:val="0"/>
+                <w:numId w:val="47"/>
+              </w:numPr>
+            </w:pPr>
+            <w:r>
+              <w:t>Yoursurprise.eu</w:t>
+            </w:r>
+          </w:p>
+          <w:p/>
+          <w:p>
+            <w:pPr>
+              <w:pStyle w:val="ListParagraph"/>
+              <w:numPr>
+                <w:ilvl w:val="0"/>
+                <w:numId w:val="47"/>
+              </w:numPr>
+            </w:pPr>
+            <w:proofErr w:type="spellStart"/>
+            <w:r>
+              <w:t>iWineMaker</w:t>
+            </w:r>
+            <w:proofErr w:type="spellEnd"/>
+            <w:r>
+              <w:t xml:space="preserve"> (i-winemaker.com)</w:t>
+            </w:r>
+          </w:p>
           <w:p/>
         </w:tc>
       </w:tr>
@@ -3934,7 +4131,7 @@
               <w:rPr>
                 <w:b/>
               </w:rPr>
-              <w:t>Industry/</w:t>
+              <w:t>Legal Structure/</w:t>
             </w:r>
           </w:p>
           <w:p>
@@ -3948,16 +4145,8 @@
               <w:rPr>
                 <w:b/>
               </w:rPr>
-              <w:t>Competitors</w:t>
-            </w:r>
-          </w:p>
-          <w:p>
-            <w:pPr>
-              <w:jc w:val="center"/>
-              <w:rPr>
-                <w:b/>
-              </w:rPr>
-            </w:pPr>
+              <w:t>Ownership</w:t>
+            </w:r>
           </w:p>
         </w:tc>
         <w:tc>
@@ -3966,72 +4155,20 @@
             <w:shd w:val="clear" w:color="auto" w:fill="auto"/>
           </w:tcPr>
           <w:p/>
-          <w:p>
-            <w:r>
-              <w:t>1.</w:t>
-            </w:r>
-          </w:p>
           <w:p/>
           <w:p>
             <w:r>
-              <w:t>2.</w:t>
-            </w:r>
-          </w:p>
-          <w:p/>
-          <w:p>
-            <w:r>
-              <w:t>3.</w:t>
-            </w:r>
-          </w:p>
-        </w:tc>
-      </w:tr>
-      <w:tr>
-        <w:trPr>
-          <w:cantSplit/>
-          <w:trHeight w:hRule="exact" w:val="2160"/>
-          <w:jc w:val="center"/>
-        </w:trPr>
-        <w:tc>
-          <w:tcPr>
-            <w:tcW w:w="2180" w:type="dxa"/>
-            <w:shd w:val="clear" w:color="auto" w:fill="auto"/>
-            <w:vAlign w:val="center"/>
-          </w:tcPr>
-          <w:p>
-            <w:pPr>
-              <w:jc w:val="center"/>
-              <w:rPr>
-                <w:b/>
-              </w:rPr>
-            </w:pPr>
-            <w:r>
-              <w:rPr>
-                <w:b/>
-              </w:rPr>
-              <w:t>Legal Structure/</w:t>
-            </w:r>
-          </w:p>
-          <w:p>
-            <w:pPr>
-              <w:jc w:val="center"/>
-              <w:rPr>
-                <w:b/>
-              </w:rPr>
-            </w:pPr>
-            <w:r>
-              <w:rPr>
-                <w:b/>
-              </w:rPr>
-              <w:t>Ownership</w:t>
-            </w:r>
-          </w:p>
-        </w:tc>
-        <w:tc>
-          <w:tcPr>
-            <w:tcW w:w="7916" w:type="dxa"/>
-            <w:shd w:val="clear" w:color="auto" w:fill="auto"/>
-          </w:tcPr>
-          <w:p/>
+              <w:t xml:space="preserve">Klein </w:t>
+            </w:r>
+            <w:proofErr w:type="spellStart"/>
+            <w:r>
+              <w:t>Unternehmen</w:t>
+            </w:r>
+            <w:proofErr w:type="spellEnd"/>
+            <w:r>
+              <w:t xml:space="preserve"> </w:t>
+            </w:r>
+          </w:p>
         </w:tc>
       </w:tr>
     </w:tbl>
@@ -16639,7 +16776,7 @@
                         </a:xfrm>
                         <a:extLst>
                           <a:ext uri="{0CCBE362-F206-4b92-989A-16890622DB6E}">
-                            <ma14:wrappingTextBoxFlag xmlns="" xmlns:mo="http://schemas.microsoft.com/office/mac/office/2008/main" xmlns:mv="urn:schemas-microsoft-com:mac:vml" xmlns:o="urn:schemas-microsoft-com:office:office" xmlns:v="urn:schemas-microsoft-com:vml" xmlns:w10="urn:schemas-microsoft-com:office:word" xmlns:w="http://schemas.openxmlformats.org/wordprocessingml/2006/main" xmlns:ma14="http://schemas.microsoft.com/office/mac/drawingml/2011/main"/>
+                            <ma14:wrappingTextBoxFlag xmlns:ma14="http://schemas.microsoft.com/office/mac/drawingml/2011/main" xmlns:w="http://schemas.openxmlformats.org/wordprocessingml/2006/main" xmlns:w10="urn:schemas-microsoft-com:office:word" xmlns:v="urn:schemas-microsoft-com:vml" xmlns:o="urn:schemas-microsoft-com:office:office" xmlns:mv="urn:schemas-microsoft-com:mac:vml" xmlns:mo="http://schemas.microsoft.com/office/mac/office/2008/main" xmlns=""/>
                           </a:ext>
                         </a:extLst>
                       </wpg:grpSpPr>
@@ -16662,14 +16799,14 @@
                           </a:ln>
                           <a:extLst>
                             <a:ext uri="{909E8E84-426E-40dd-AFC4-6F175D3DCCD1}">
-                              <a14:hiddenFill xmlns="" xmlns:mo="http://schemas.microsoft.com/office/mac/office/2008/main" xmlns:mv="urn:schemas-microsoft-com:mac:vml" xmlns:o="urn:schemas-microsoft-com:office:office" xmlns:v="urn:schemas-microsoft-com:vml" xmlns:w10="urn:schemas-microsoft-com:office:word" xmlns:w="http://schemas.openxmlformats.org/wordprocessingml/2006/main" xmlns:a14="http://schemas.microsoft.com/office/drawing/2010/main">
+                              <a14:hiddenFill xmlns:a14="http://schemas.microsoft.com/office/drawing/2010/main" xmlns:w="http://schemas.openxmlformats.org/wordprocessingml/2006/main" xmlns:w10="urn:schemas-microsoft-com:office:word" xmlns:v="urn:schemas-microsoft-com:vml" xmlns:o="urn:schemas-microsoft-com:office:office" xmlns:mv="urn:schemas-microsoft-com:mac:vml" xmlns:mo="http://schemas.microsoft.com/office/mac/office/2008/main" xmlns="">
                                 <a:solidFill>
                                   <a:srgbClr val="FFFFFF"/>
                                 </a:solidFill>
                               </a14:hiddenFill>
                             </a:ext>
                             <a:ext uri="{91240B29-F687-4f45-9708-019B960494DF}">
-                              <a14:hiddenLine xmlns="" xmlns:mo="http://schemas.microsoft.com/office/mac/office/2008/main" xmlns:mv="urn:schemas-microsoft-com:mac:vml" xmlns:o="urn:schemas-microsoft-com:office:office" xmlns:v="urn:schemas-microsoft-com:vml" xmlns:w10="urn:schemas-microsoft-com:office:word" xmlns:w="http://schemas.openxmlformats.org/wordprocessingml/2006/main" xmlns:a14="http://schemas.microsoft.com/office/drawing/2010/main" w="9525">
+                              <a14:hiddenLine xmlns:a14="http://schemas.microsoft.com/office/drawing/2010/main" xmlns:w="http://schemas.openxmlformats.org/wordprocessingml/2006/main" xmlns:w10="urn:schemas-microsoft-com:office:word" xmlns:v="urn:schemas-microsoft-com:vml" xmlns:o="urn:schemas-microsoft-com:office:office" xmlns:mv="urn:schemas-microsoft-com:mac:vml" xmlns:mo="http://schemas.microsoft.com/office/mac/office/2008/main" xmlns="" w="9525">
                                 <a:solidFill>
                                   <a:srgbClr val="000000"/>
                                 </a:solidFill>
@@ -16710,7 +16847,7 @@
                           </a:ln>
                           <a:extLst>
                             <a:ext uri="{909E8E84-426E-40dd-AFC4-6F175D3DCCD1}">
-                              <a14:hiddenFill xmlns="" xmlns:mo="http://schemas.microsoft.com/office/mac/office/2008/main" xmlns:mv="urn:schemas-microsoft-com:mac:vml" xmlns:o="urn:schemas-microsoft-com:office:office" xmlns:v="urn:schemas-microsoft-com:vml" xmlns:w10="urn:schemas-microsoft-com:office:word" xmlns:w="http://schemas.openxmlformats.org/wordprocessingml/2006/main" xmlns:a14="http://schemas.microsoft.com/office/drawing/2010/main">
+                              <a14:hiddenFill xmlns:a14="http://schemas.microsoft.com/office/drawing/2010/main" xmlns:w="http://schemas.openxmlformats.org/wordprocessingml/2006/main" xmlns:w10="urn:schemas-microsoft-com:office:word" xmlns:v="urn:schemas-microsoft-com:vml" xmlns:o="urn:schemas-microsoft-com:office:office" xmlns:mv="urn:schemas-microsoft-com:mac:vml" xmlns:mo="http://schemas.microsoft.com/office/mac/office/2008/main" xmlns="">
                                 <a:noFill/>
                               </a14:hiddenFill>
                             </a:ext>
@@ -16746,7 +16883,7 @@
                           </a:ln>
                           <a:extLst>
                             <a:ext uri="{909E8E84-426E-40dd-AFC4-6F175D3DCCD1}">
-                              <a14:hiddenFill xmlns="" xmlns:mo="http://schemas.microsoft.com/office/mac/office/2008/main" xmlns:mv="urn:schemas-microsoft-com:mac:vml" xmlns:o="urn:schemas-microsoft-com:office:office" xmlns:v="urn:schemas-microsoft-com:vml" xmlns:w10="urn:schemas-microsoft-com:office:word" xmlns:w="http://schemas.openxmlformats.org/wordprocessingml/2006/main" xmlns:a14="http://schemas.microsoft.com/office/drawing/2010/main">
+                              <a14:hiddenFill xmlns:a14="http://schemas.microsoft.com/office/drawing/2010/main" xmlns:w="http://schemas.openxmlformats.org/wordprocessingml/2006/main" xmlns:w10="urn:schemas-microsoft-com:office:word" xmlns:v="urn:schemas-microsoft-com:vml" xmlns:o="urn:schemas-microsoft-com:office:office" xmlns:mv="urn:schemas-microsoft-com:mac:vml" xmlns:mo="http://schemas.microsoft.com/office/mac/office/2008/main" xmlns="">
                                 <a:noFill/>
                               </a14:hiddenFill>
                             </a:ext>
@@ -16780,7 +16917,7 @@
                           </a:ln>
                           <a:extLst>
                             <a:ext uri="{909E8E84-426E-40dd-AFC4-6F175D3DCCD1}">
-                              <a14:hiddenFill xmlns="" xmlns:mo="http://schemas.microsoft.com/office/mac/office/2008/main" xmlns:mv="urn:schemas-microsoft-com:mac:vml" xmlns:o="urn:schemas-microsoft-com:office:office" xmlns:v="urn:schemas-microsoft-com:vml" xmlns:w10="urn:schemas-microsoft-com:office:word" xmlns:w="http://schemas.openxmlformats.org/wordprocessingml/2006/main" xmlns:a14="http://schemas.microsoft.com/office/drawing/2010/main">
+                              <a14:hiddenFill xmlns:a14="http://schemas.microsoft.com/office/drawing/2010/main" xmlns:w="http://schemas.openxmlformats.org/wordprocessingml/2006/main" xmlns:w10="urn:schemas-microsoft-com:office:word" xmlns:v="urn:schemas-microsoft-com:vml" xmlns:o="urn:schemas-microsoft-com:office:office" xmlns:mv="urn:schemas-microsoft-com:mac:vml" xmlns:mo="http://schemas.microsoft.com/office/mac/office/2008/main" xmlns="">
                                 <a:noFill/>
                               </a14:hiddenFill>
                             </a:ext>
@@ -16814,7 +16951,7 @@
                           </a:ln>
                           <a:extLst>
                             <a:ext uri="{909E8E84-426E-40dd-AFC4-6F175D3DCCD1}">
-                              <a14:hiddenFill xmlns="" xmlns:mo="http://schemas.microsoft.com/office/mac/office/2008/main" xmlns:mv="urn:schemas-microsoft-com:mac:vml" xmlns:o="urn:schemas-microsoft-com:office:office" xmlns:v="urn:schemas-microsoft-com:vml" xmlns:w10="urn:schemas-microsoft-com:office:word" xmlns:w="http://schemas.openxmlformats.org/wordprocessingml/2006/main" xmlns:a14="http://schemas.microsoft.com/office/drawing/2010/main">
+                              <a14:hiddenFill xmlns:a14="http://schemas.microsoft.com/office/drawing/2010/main" xmlns:w="http://schemas.openxmlformats.org/wordprocessingml/2006/main" xmlns:w10="urn:schemas-microsoft-com:office:word" xmlns:v="urn:schemas-microsoft-com:vml" xmlns:o="urn:schemas-microsoft-com:office:office" xmlns:mv="urn:schemas-microsoft-com:mac:vml" xmlns:mo="http://schemas.microsoft.com/office/mac/office/2008/main" xmlns="">
                                 <a:noFill/>
                               </a14:hiddenFill>
                             </a:ext>
@@ -16848,7 +16985,7 @@
                           </a:ln>
                           <a:extLst>
                             <a:ext uri="{909E8E84-426E-40dd-AFC4-6F175D3DCCD1}">
-                              <a14:hiddenFill xmlns="" xmlns:mo="http://schemas.microsoft.com/office/mac/office/2008/main" xmlns:mv="urn:schemas-microsoft-com:mac:vml" xmlns:o="urn:schemas-microsoft-com:office:office" xmlns:v="urn:schemas-microsoft-com:vml" xmlns:w10="urn:schemas-microsoft-com:office:word" xmlns:w="http://schemas.openxmlformats.org/wordprocessingml/2006/main" xmlns:a14="http://schemas.microsoft.com/office/drawing/2010/main">
+                              <a14:hiddenFill xmlns:a14="http://schemas.microsoft.com/office/drawing/2010/main" xmlns:w="http://schemas.openxmlformats.org/wordprocessingml/2006/main" xmlns:w10="urn:schemas-microsoft-com:office:word" xmlns:v="urn:schemas-microsoft-com:vml" xmlns:o="urn:schemas-microsoft-com:office:office" xmlns:mv="urn:schemas-microsoft-com:mac:vml" xmlns:mo="http://schemas.microsoft.com/office/mac/office/2008/main" xmlns="">
                                 <a:noFill/>
                               </a14:hiddenFill>
                             </a:ext>
@@ -16882,7 +17019,7 @@
                           </a:ln>
                           <a:extLst>
                             <a:ext uri="{909E8E84-426E-40dd-AFC4-6F175D3DCCD1}">
-                              <a14:hiddenFill xmlns="" xmlns:mo="http://schemas.microsoft.com/office/mac/office/2008/main" xmlns:mv="urn:schemas-microsoft-com:mac:vml" xmlns:o="urn:schemas-microsoft-com:office:office" xmlns:v="urn:schemas-microsoft-com:vml" xmlns:w10="urn:schemas-microsoft-com:office:word" xmlns:w="http://schemas.openxmlformats.org/wordprocessingml/2006/main" xmlns:a14="http://schemas.microsoft.com/office/drawing/2010/main">
+                              <a14:hiddenFill xmlns:a14="http://schemas.microsoft.com/office/drawing/2010/main" xmlns:w="http://schemas.openxmlformats.org/wordprocessingml/2006/main" xmlns:w10="urn:schemas-microsoft-com:office:word" xmlns:v="urn:schemas-microsoft-com:vml" xmlns:o="urn:schemas-microsoft-com:office:office" xmlns:mv="urn:schemas-microsoft-com:mac:vml" xmlns:mo="http://schemas.microsoft.com/office/mac/office/2008/main" xmlns="">
                                 <a:noFill/>
                               </a14:hiddenFill>
                             </a:ext>
@@ -16916,7 +17053,7 @@
                           </a:ln>
                           <a:extLst>
                             <a:ext uri="{909E8E84-426E-40dd-AFC4-6F175D3DCCD1}">
-                              <a14:hiddenFill xmlns="" xmlns:mo="http://schemas.microsoft.com/office/mac/office/2008/main" xmlns:mv="urn:schemas-microsoft-com:mac:vml" xmlns:o="urn:schemas-microsoft-com:office:office" xmlns:v="urn:schemas-microsoft-com:vml" xmlns:w10="urn:schemas-microsoft-com:office:word" xmlns:w="http://schemas.openxmlformats.org/wordprocessingml/2006/main" xmlns:a14="http://schemas.microsoft.com/office/drawing/2010/main">
+                              <a14:hiddenFill xmlns:a14="http://schemas.microsoft.com/office/drawing/2010/main" xmlns:w="http://schemas.openxmlformats.org/wordprocessingml/2006/main" xmlns:w10="urn:schemas-microsoft-com:office:word" xmlns:v="urn:schemas-microsoft-com:vml" xmlns:o="urn:schemas-microsoft-com:office:office" xmlns:mv="urn:schemas-microsoft-com:mac:vml" xmlns:mo="http://schemas.microsoft.com/office/mac/office/2008/main" xmlns="">
                                 <a:noFill/>
                               </a14:hiddenFill>
                             </a:ext>
@@ -16950,7 +17087,7 @@
                           </a:ln>
                           <a:extLst>
                             <a:ext uri="{909E8E84-426E-40dd-AFC4-6F175D3DCCD1}">
-                              <a14:hiddenFill xmlns="" xmlns:mo="http://schemas.microsoft.com/office/mac/office/2008/main" xmlns:mv="urn:schemas-microsoft-com:mac:vml" xmlns:o="urn:schemas-microsoft-com:office:office" xmlns:v="urn:schemas-microsoft-com:vml" xmlns:w10="urn:schemas-microsoft-com:office:word" xmlns:w="http://schemas.openxmlformats.org/wordprocessingml/2006/main" xmlns:a14="http://schemas.microsoft.com/office/drawing/2010/main">
+                              <a14:hiddenFill xmlns:a14="http://schemas.microsoft.com/office/drawing/2010/main" xmlns:w="http://schemas.openxmlformats.org/wordprocessingml/2006/main" xmlns:w10="urn:schemas-microsoft-com:office:word" xmlns:v="urn:schemas-microsoft-com:vml" xmlns:o="urn:schemas-microsoft-com:office:office" xmlns:mv="urn:schemas-microsoft-com:mac:vml" xmlns:mo="http://schemas.microsoft.com/office/mac/office/2008/main" xmlns="">
                                 <a:noFill/>
                               </a14:hiddenFill>
                             </a:ext>
@@ -16984,7 +17121,7 @@
                           </a:ln>
                           <a:extLst>
                             <a:ext uri="{909E8E84-426E-40dd-AFC4-6F175D3DCCD1}">
-                              <a14:hiddenFill xmlns="" xmlns:mo="http://schemas.microsoft.com/office/mac/office/2008/main" xmlns:mv="urn:schemas-microsoft-com:mac:vml" xmlns:o="urn:schemas-microsoft-com:office:office" xmlns:v="urn:schemas-microsoft-com:vml" xmlns:w10="urn:schemas-microsoft-com:office:word" xmlns:w="http://schemas.openxmlformats.org/wordprocessingml/2006/main" xmlns:a14="http://schemas.microsoft.com/office/drawing/2010/main">
+                              <a14:hiddenFill xmlns:a14="http://schemas.microsoft.com/office/drawing/2010/main" xmlns:w="http://schemas.openxmlformats.org/wordprocessingml/2006/main" xmlns:w10="urn:schemas-microsoft-com:office:word" xmlns:v="urn:schemas-microsoft-com:vml" xmlns:o="urn:schemas-microsoft-com:office:office" xmlns:mv="urn:schemas-microsoft-com:mac:vml" xmlns:mo="http://schemas.microsoft.com/office/mac/office/2008/main" xmlns="">
                                 <a:noFill/>
                               </a14:hiddenFill>
                             </a:ext>
@@ -17020,7 +17157,7 @@
                           </a:ln>
                           <a:extLst>
                             <a:ext uri="{909E8E84-426E-40dd-AFC4-6F175D3DCCD1}">
-                              <a14:hiddenFill xmlns="" xmlns:mo="http://schemas.microsoft.com/office/mac/office/2008/main" xmlns:mv="urn:schemas-microsoft-com:mac:vml" xmlns:o="urn:schemas-microsoft-com:office:office" xmlns:v="urn:schemas-microsoft-com:vml" xmlns:w10="urn:schemas-microsoft-com:office:word" xmlns:w="http://schemas.openxmlformats.org/wordprocessingml/2006/main" xmlns:a14="http://schemas.microsoft.com/office/drawing/2010/main">
+                              <a14:hiddenFill xmlns:a14="http://schemas.microsoft.com/office/drawing/2010/main" xmlns:w="http://schemas.openxmlformats.org/wordprocessingml/2006/main" xmlns:w10="urn:schemas-microsoft-com:office:word" xmlns:v="urn:schemas-microsoft-com:vml" xmlns:o="urn:schemas-microsoft-com:office:office" xmlns:mv="urn:schemas-microsoft-com:mac:vml" xmlns:mo="http://schemas.microsoft.com/office/mac/office/2008/main" xmlns="">
                                 <a:noFill/>
                               </a14:hiddenFill>
                             </a:ext>
@@ -17056,7 +17193,7 @@
                           </a:ln>
                           <a:extLst>
                             <a:ext uri="{909E8E84-426E-40dd-AFC4-6F175D3DCCD1}">
-                              <a14:hiddenFill xmlns="" xmlns:mo="http://schemas.microsoft.com/office/mac/office/2008/main" xmlns:mv="urn:schemas-microsoft-com:mac:vml" xmlns:o="urn:schemas-microsoft-com:office:office" xmlns:v="urn:schemas-microsoft-com:vml" xmlns:w10="urn:schemas-microsoft-com:office:word" xmlns:w="http://schemas.openxmlformats.org/wordprocessingml/2006/main" xmlns:a14="http://schemas.microsoft.com/office/drawing/2010/main">
+                              <a14:hiddenFill xmlns:a14="http://schemas.microsoft.com/office/drawing/2010/main" xmlns:w="http://schemas.openxmlformats.org/wordprocessingml/2006/main" xmlns:w10="urn:schemas-microsoft-com:office:word" xmlns:v="urn:schemas-microsoft-com:vml" xmlns:o="urn:schemas-microsoft-com:office:office" xmlns:mv="urn:schemas-microsoft-com:mac:vml" xmlns:mo="http://schemas.microsoft.com/office/mac/office/2008/main" xmlns="">
                                 <a:noFill/>
                               </a14:hiddenFill>
                             </a:ext>
@@ -17092,7 +17229,7 @@
                           </a:ln>
                           <a:extLst>
                             <a:ext uri="{909E8E84-426E-40dd-AFC4-6F175D3DCCD1}">
-                              <a14:hiddenFill xmlns="" xmlns:mo="http://schemas.microsoft.com/office/mac/office/2008/main" xmlns:mv="urn:schemas-microsoft-com:mac:vml" xmlns:o="urn:schemas-microsoft-com:office:office" xmlns:v="urn:schemas-microsoft-com:vml" xmlns:w10="urn:schemas-microsoft-com:office:word" xmlns:w="http://schemas.openxmlformats.org/wordprocessingml/2006/main" xmlns:a14="http://schemas.microsoft.com/office/drawing/2010/main">
+                              <a14:hiddenFill xmlns:a14="http://schemas.microsoft.com/office/drawing/2010/main" xmlns:w="http://schemas.openxmlformats.org/wordprocessingml/2006/main" xmlns:w10="urn:schemas-microsoft-com:office:word" xmlns:v="urn:schemas-microsoft-com:vml" xmlns:o="urn:schemas-microsoft-com:office:office" xmlns:mv="urn:schemas-microsoft-com:mac:vml" xmlns:mo="http://schemas.microsoft.com/office/mac/office/2008/main" xmlns="">
                                 <a:noFill/>
                               </a14:hiddenFill>
                             </a:ext>
@@ -22463,6 +22600,208 @@
 <file path=word/numbering.xml><?xml version="1.0" encoding="utf-8"?>
 <w:numbering xmlns:wpc="http://schemas.microsoft.com/office/word/2010/wordprocessingCanvas" xmlns:cx="http://schemas.microsoft.com/office/drawing/2014/chartex" xmlns:cx1="http://schemas.microsoft.com/office/drawing/2015/9/8/chartex" xmlns:cx2="http://schemas.microsoft.com/office/drawing/2015/10/21/chartex" xmlns:cx3="http://schemas.microsoft.com/office/drawing/2016/5/9/chartex" xmlns:cx4="http://schemas.microsoft.com/office/drawing/2016/5/10/chartex" xmlns:cx5="http://schemas.microsoft.com/office/drawing/2016/5/11/chartex" xmlns:cx6="http://schemas.microsoft.com/office/drawing/2016/5/12/chartex" xmlns:cx7="http://schemas.microsoft.com/office/drawing/2016/5/13/chartex" xmlns:cx8="http://schemas.microsoft.com/office/drawing/2016/5/14/chartex" xmlns:mc="http://schemas.openxmlformats.org/markup-compatibility/2006" xmlns:aink="http://schemas.microsoft.com/office/drawing/2016/ink" xmlns:am3d="http://schemas.microsoft.com/office/drawing/2017/model3d" xmlns:o="urn:schemas-microsoft-com:office:office" xmlns:oel="http://schemas.microsoft.com/office/2019/extlst" xmlns:r="http://schemas.openxmlformats.org/officeDocument/2006/relationships" xmlns:m="http://schemas.openxmlformats.org/officeDocument/2006/math" xmlns:v="urn:schemas-microsoft-com:vml" xmlns:wp14="http://schemas.microsoft.com/office/word/2010/wordprocessingDrawing" xmlns:wp="http://schemas.openxmlformats.org/drawingml/2006/wordprocessingDrawing" xmlns:w10="urn:schemas-microsoft-com:office:word" xmlns:w="http://schemas.openxmlformats.org/wordprocessingml/2006/main" xmlns:w14="http://schemas.microsoft.com/office/word/2010/wordml" xmlns:w15="http://schemas.microsoft.com/office/word/2012/wordml" xmlns:w16cex="http://schemas.microsoft.com/office/word/2018/wordml/cex" xmlns:w16cid="http://schemas.microsoft.com/office/word/2016/wordml/cid" xmlns:w16="http://schemas.microsoft.com/office/word/2018/wordml" xmlns:w16sdtdh="http://schemas.microsoft.com/office/word/2020/wordml/sdtdatahash" xmlns:w16se="http://schemas.microsoft.com/office/word/2015/wordml/symex" xmlns:wpg="http://schemas.microsoft.com/office/word/2010/wordprocessingGroup" xmlns:wpi="http://schemas.microsoft.com/office/word/2010/wordprocessingInk" xmlns:wne="http://schemas.microsoft.com/office/word/2006/wordml" xmlns:wps="http://schemas.microsoft.com/office/word/2010/wordprocessingShape" mc:Ignorable="w14 w15 w16se w16cid w16 w16cex w16sdtdh wp14">
   <w:abstractNum w:abstractNumId="0" w15:restartNumberingAfterBreak="0">
+    <w:nsid w:val="012467DB"/>
+    <w:multiLevelType w:val="hybridMultilevel"/>
+    <w:tmpl w:val="E8D6ECB6"/>
+    <w:lvl w:ilvl="0" w:tplc="B1521CF2">
+      <w:start w:val="3"/>
+      <w:numFmt w:val="bullet"/>
+      <w:lvlText w:val="-"/>
+      <w:lvlJc w:val="left"/>
+      <w:pPr>
+        <w:ind w:left="720" w:hanging="360"/>
+      </w:pPr>
+      <w:rPr>
+        <w:rFonts w:ascii="Gill Sans MT" w:eastAsiaTheme="minorEastAsia" w:hAnsi="Gill Sans MT" w:cstheme="minorBidi" w:hint="default"/>
+      </w:rPr>
+    </w:lvl>
+    <w:lvl w:ilvl="1" w:tplc="08090003" w:tentative="1">
+      <w:start w:val="1"/>
+      <w:numFmt w:val="bullet"/>
+      <w:lvlText w:val="o"/>
+      <w:lvlJc w:val="left"/>
+      <w:pPr>
+        <w:ind w:left="1440" w:hanging="360"/>
+      </w:pPr>
+      <w:rPr>
+        <w:rFonts w:ascii="Courier New" w:hAnsi="Courier New" w:cs="Courier New" w:hint="default"/>
+      </w:rPr>
+    </w:lvl>
+    <w:lvl w:ilvl="2" w:tplc="08090005" w:tentative="1">
+      <w:start w:val="1"/>
+      <w:numFmt w:val="bullet"/>
+      <w:lvlText w:val=""/>
+      <w:lvlJc w:val="left"/>
+      <w:pPr>
+        <w:ind w:left="2160" w:hanging="360"/>
+      </w:pPr>
+      <w:rPr>
+        <w:rFonts w:ascii="Wingdings" w:hAnsi="Wingdings" w:hint="default"/>
+      </w:rPr>
+    </w:lvl>
+    <w:lvl w:ilvl="3" w:tplc="08090001" w:tentative="1">
+      <w:start w:val="1"/>
+      <w:numFmt w:val="bullet"/>
+      <w:lvlText w:val=""/>
+      <w:lvlJc w:val="left"/>
+      <w:pPr>
+        <w:ind w:left="2880" w:hanging="360"/>
+      </w:pPr>
+      <w:rPr>
+        <w:rFonts w:ascii="Symbol" w:hAnsi="Symbol" w:hint="default"/>
+      </w:rPr>
+    </w:lvl>
+    <w:lvl w:ilvl="4" w:tplc="08090003" w:tentative="1">
+      <w:start w:val="1"/>
+      <w:numFmt w:val="bullet"/>
+      <w:lvlText w:val="o"/>
+      <w:lvlJc w:val="left"/>
+      <w:pPr>
+        <w:ind w:left="3600" w:hanging="360"/>
+      </w:pPr>
+      <w:rPr>
+        <w:rFonts w:ascii="Courier New" w:hAnsi="Courier New" w:cs="Courier New" w:hint="default"/>
+      </w:rPr>
+    </w:lvl>
+    <w:lvl w:ilvl="5" w:tplc="08090005" w:tentative="1">
+      <w:start w:val="1"/>
+      <w:numFmt w:val="bullet"/>
+      <w:lvlText w:val=""/>
+      <w:lvlJc w:val="left"/>
+      <w:pPr>
+        <w:ind w:left="4320" w:hanging="360"/>
+      </w:pPr>
+      <w:rPr>
+        <w:rFonts w:ascii="Wingdings" w:hAnsi="Wingdings" w:hint="default"/>
+      </w:rPr>
+    </w:lvl>
+    <w:lvl w:ilvl="6" w:tplc="08090001" w:tentative="1">
+      <w:start w:val="1"/>
+      <w:numFmt w:val="bullet"/>
+      <w:lvlText w:val=""/>
+      <w:lvlJc w:val="left"/>
+      <w:pPr>
+        <w:ind w:left="5040" w:hanging="360"/>
+      </w:pPr>
+      <w:rPr>
+        <w:rFonts w:ascii="Symbol" w:hAnsi="Symbol" w:hint="default"/>
+      </w:rPr>
+    </w:lvl>
+    <w:lvl w:ilvl="7" w:tplc="08090003" w:tentative="1">
+      <w:start w:val="1"/>
+      <w:numFmt w:val="bullet"/>
+      <w:lvlText w:val="o"/>
+      <w:lvlJc w:val="left"/>
+      <w:pPr>
+        <w:ind w:left="5760" w:hanging="360"/>
+      </w:pPr>
+      <w:rPr>
+        <w:rFonts w:ascii="Courier New" w:hAnsi="Courier New" w:cs="Courier New" w:hint="default"/>
+      </w:rPr>
+    </w:lvl>
+    <w:lvl w:ilvl="8" w:tplc="08090005" w:tentative="1">
+      <w:start w:val="1"/>
+      <w:numFmt w:val="bullet"/>
+      <w:lvlText w:val=""/>
+      <w:lvlJc w:val="left"/>
+      <w:pPr>
+        <w:ind w:left="6480" w:hanging="360"/>
+      </w:pPr>
+      <w:rPr>
+        <w:rFonts w:ascii="Wingdings" w:hAnsi="Wingdings" w:hint="default"/>
+      </w:rPr>
+    </w:lvl>
+  </w:abstractNum>
+  <w:abstractNum w:abstractNumId="1" w15:restartNumberingAfterBreak="0">
+    <w:nsid w:val="020A66AA"/>
+    <w:multiLevelType w:val="hybridMultilevel"/>
+    <w:tmpl w:val="CBE8F940"/>
+    <w:lvl w:ilvl="0" w:tplc="EF369FE6">
+      <w:start w:val="1"/>
+      <w:numFmt w:val="decimal"/>
+      <w:lvlText w:val="%1."/>
+      <w:lvlJc w:val="left"/>
+      <w:pPr>
+        <w:ind w:left="720" w:hanging="360"/>
+      </w:pPr>
+      <w:rPr>
+        <w:rFonts w:hint="default"/>
+      </w:rPr>
+    </w:lvl>
+    <w:lvl w:ilvl="1" w:tplc="08090019" w:tentative="1">
+      <w:start w:val="1"/>
+      <w:numFmt w:val="lowerLetter"/>
+      <w:lvlText w:val="%2."/>
+      <w:lvlJc w:val="left"/>
+      <w:pPr>
+        <w:ind w:left="1440" w:hanging="360"/>
+      </w:pPr>
+    </w:lvl>
+    <w:lvl w:ilvl="2" w:tplc="0809001B" w:tentative="1">
+      <w:start w:val="1"/>
+      <w:numFmt w:val="lowerRoman"/>
+      <w:lvlText w:val="%3."/>
+      <w:lvlJc w:val="right"/>
+      <w:pPr>
+        <w:ind w:left="2160" w:hanging="180"/>
+      </w:pPr>
+    </w:lvl>
+    <w:lvl w:ilvl="3" w:tplc="0809000F" w:tentative="1">
+      <w:start w:val="1"/>
+      <w:numFmt w:val="decimal"/>
+      <w:lvlText w:val="%4."/>
+      <w:lvlJc w:val="left"/>
+      <w:pPr>
+        <w:ind w:left="2880" w:hanging="360"/>
+      </w:pPr>
+    </w:lvl>
+    <w:lvl w:ilvl="4" w:tplc="08090019" w:tentative="1">
+      <w:start w:val="1"/>
+      <w:numFmt w:val="lowerLetter"/>
+      <w:lvlText w:val="%5."/>
+      <w:lvlJc w:val="left"/>
+      <w:pPr>
+        <w:ind w:left="3600" w:hanging="360"/>
+      </w:pPr>
+    </w:lvl>
+    <w:lvl w:ilvl="5" w:tplc="0809001B" w:tentative="1">
+      <w:start w:val="1"/>
+      <w:numFmt w:val="lowerRoman"/>
+      <w:lvlText w:val="%6."/>
+      <w:lvlJc w:val="right"/>
+      <w:pPr>
+        <w:ind w:left="4320" w:hanging="180"/>
+      </w:pPr>
+    </w:lvl>
+    <w:lvl w:ilvl="6" w:tplc="0809000F" w:tentative="1">
+      <w:start w:val="1"/>
+      <w:numFmt w:val="decimal"/>
+      <w:lvlText w:val="%7."/>
+      <w:lvlJc w:val="left"/>
+      <w:pPr>
+        <w:ind w:left="5040" w:hanging="360"/>
+      </w:pPr>
+    </w:lvl>
+    <w:lvl w:ilvl="7" w:tplc="08090019" w:tentative="1">
+      <w:start w:val="1"/>
+      <w:numFmt w:val="lowerLetter"/>
+      <w:lvlText w:val="%8."/>
+      <w:lvlJc w:val="left"/>
+      <w:pPr>
+        <w:ind w:left="5760" w:hanging="360"/>
+      </w:pPr>
+    </w:lvl>
+    <w:lvl w:ilvl="8" w:tplc="0809001B" w:tentative="1">
+      <w:start w:val="1"/>
+      <w:numFmt w:val="lowerRoman"/>
+      <w:lvlText w:val="%9."/>
+      <w:lvlJc w:val="right"/>
+      <w:pPr>
+        <w:ind w:left="6480" w:hanging="180"/>
+      </w:pPr>
+    </w:lvl>
+  </w:abstractNum>
+  <w:abstractNum w:abstractNumId="2" w15:restartNumberingAfterBreak="0">
     <w:nsid w:val="028C5DCC"/>
     <w:multiLevelType w:val="hybridMultilevel"/>
     <w:tmpl w:val="570A8E02"/>
@@ -22575,7 +22914,7 @@
       </w:rPr>
     </w:lvl>
   </w:abstractNum>
-  <w:abstractNum w:abstractNumId="1" w15:restartNumberingAfterBreak="0">
+  <w:abstractNum w:abstractNumId="3" w15:restartNumberingAfterBreak="0">
     <w:nsid w:val="05193AC6"/>
     <w:multiLevelType w:val="hybridMultilevel"/>
     <w:tmpl w:val="FA203206"/>
@@ -22688,7 +23027,7 @@
       </w:rPr>
     </w:lvl>
   </w:abstractNum>
-  <w:abstractNum w:abstractNumId="2" w15:restartNumberingAfterBreak="0">
+  <w:abstractNum w:abstractNumId="4" w15:restartNumberingAfterBreak="0">
     <w:nsid w:val="054724FE"/>
     <w:multiLevelType w:val="hybridMultilevel"/>
     <w:tmpl w:val="03A4FEAA"/>
@@ -22832,7 +23171,7 @@
       </w:rPr>
     </w:lvl>
   </w:abstractNum>
-  <w:abstractNum w:abstractNumId="3" w15:restartNumberingAfterBreak="0">
+  <w:abstractNum w:abstractNumId="5" w15:restartNumberingAfterBreak="0">
     <w:nsid w:val="05E70C2D"/>
     <w:multiLevelType w:val="hybridMultilevel"/>
     <w:tmpl w:val="89F29CF8"/>
@@ -22945,7 +23284,120 @@
       </w:rPr>
     </w:lvl>
   </w:abstractNum>
-  <w:abstractNum w:abstractNumId="4" w15:restartNumberingAfterBreak="0">
+  <w:abstractNum w:abstractNumId="6" w15:restartNumberingAfterBreak="0">
+    <w:nsid w:val="0FEC160E"/>
+    <w:multiLevelType w:val="hybridMultilevel"/>
+    <w:tmpl w:val="334EA260"/>
+    <w:lvl w:ilvl="0" w:tplc="E3327356">
+      <w:start w:val="3"/>
+      <w:numFmt w:val="bullet"/>
+      <w:lvlText w:val="-"/>
+      <w:lvlJc w:val="left"/>
+      <w:pPr>
+        <w:ind w:left="720" w:hanging="360"/>
+      </w:pPr>
+      <w:rPr>
+        <w:rFonts w:ascii="Gill Sans MT" w:eastAsiaTheme="minorEastAsia" w:hAnsi="Gill Sans MT" w:cstheme="minorBidi" w:hint="default"/>
+      </w:rPr>
+    </w:lvl>
+    <w:lvl w:ilvl="1" w:tplc="08090003" w:tentative="1">
+      <w:start w:val="1"/>
+      <w:numFmt w:val="bullet"/>
+      <w:lvlText w:val="o"/>
+      <w:lvlJc w:val="left"/>
+      <w:pPr>
+        <w:ind w:left="1440" w:hanging="360"/>
+      </w:pPr>
+      <w:rPr>
+        <w:rFonts w:ascii="Courier New" w:hAnsi="Courier New" w:cs="Courier New" w:hint="default"/>
+      </w:rPr>
+    </w:lvl>
+    <w:lvl w:ilvl="2" w:tplc="08090005" w:tentative="1">
+      <w:start w:val="1"/>
+      <w:numFmt w:val="bullet"/>
+      <w:lvlText w:val=""/>
+      <w:lvlJc w:val="left"/>
+      <w:pPr>
+        <w:ind w:left="2160" w:hanging="360"/>
+      </w:pPr>
+      <w:rPr>
+        <w:rFonts w:ascii="Wingdings" w:hAnsi="Wingdings" w:hint="default"/>
+      </w:rPr>
+    </w:lvl>
+    <w:lvl w:ilvl="3" w:tplc="08090001" w:tentative="1">
+      <w:start w:val="1"/>
+      <w:numFmt w:val="bullet"/>
+      <w:lvlText w:val=""/>
+      <w:lvlJc w:val="left"/>
+      <w:pPr>
+        <w:ind w:left="2880" w:hanging="360"/>
+      </w:pPr>
+      <w:rPr>
+        <w:rFonts w:ascii="Symbol" w:hAnsi="Symbol" w:hint="default"/>
+      </w:rPr>
+    </w:lvl>
+    <w:lvl w:ilvl="4" w:tplc="08090003" w:tentative="1">
+      <w:start w:val="1"/>
+      <w:numFmt w:val="bullet"/>
+      <w:lvlText w:val="o"/>
+      <w:lvlJc w:val="left"/>
+      <w:pPr>
+        <w:ind w:left="3600" w:hanging="360"/>
+      </w:pPr>
+      <w:rPr>
+        <w:rFonts w:ascii="Courier New" w:hAnsi="Courier New" w:cs="Courier New" w:hint="default"/>
+      </w:rPr>
+    </w:lvl>
+    <w:lvl w:ilvl="5" w:tplc="08090005" w:tentative="1">
+      <w:start w:val="1"/>
+      <w:numFmt w:val="bullet"/>
+      <w:lvlText w:val=""/>
+      <w:lvlJc w:val="left"/>
+      <w:pPr>
+        <w:ind w:left="4320" w:hanging="360"/>
+      </w:pPr>
+      <w:rPr>
+        <w:rFonts w:ascii="Wingdings" w:hAnsi="Wingdings" w:hint="default"/>
+      </w:rPr>
+    </w:lvl>
+    <w:lvl w:ilvl="6" w:tplc="08090001" w:tentative="1">
+      <w:start w:val="1"/>
+      <w:numFmt w:val="bullet"/>
+      <w:lvlText w:val=""/>
+      <w:lvlJc w:val="left"/>
+      <w:pPr>
+        <w:ind w:left="5040" w:hanging="360"/>
+      </w:pPr>
+      <w:rPr>
+        <w:rFonts w:ascii="Symbol" w:hAnsi="Symbol" w:hint="default"/>
+      </w:rPr>
+    </w:lvl>
+    <w:lvl w:ilvl="7" w:tplc="08090003" w:tentative="1">
+      <w:start w:val="1"/>
+      <w:numFmt w:val="bullet"/>
+      <w:lvlText w:val="o"/>
+      <w:lvlJc w:val="left"/>
+      <w:pPr>
+        <w:ind w:left="5760" w:hanging="360"/>
+      </w:pPr>
+      <w:rPr>
+        <w:rFonts w:ascii="Courier New" w:hAnsi="Courier New" w:cs="Courier New" w:hint="default"/>
+      </w:rPr>
+    </w:lvl>
+    <w:lvl w:ilvl="8" w:tplc="08090005" w:tentative="1">
+      <w:start w:val="1"/>
+      <w:numFmt w:val="bullet"/>
+      <w:lvlText w:val=""/>
+      <w:lvlJc w:val="left"/>
+      <w:pPr>
+        <w:ind w:left="6480" w:hanging="360"/>
+      </w:pPr>
+      <w:rPr>
+        <w:rFonts w:ascii="Wingdings" w:hAnsi="Wingdings" w:hint="default"/>
+      </w:rPr>
+    </w:lvl>
+  </w:abstractNum>
+  <w:abstractNum w:abstractNumId="7" w15:restartNumberingAfterBreak="0">
     <w:nsid w:val="12074FF4"/>
     <w:multiLevelType w:val="hybridMultilevel"/>
     <w:tmpl w:val="2914377C"/>
@@ -23034,7 +23486,7 @@
       </w:pPr>
     </w:lvl>
   </w:abstractNum>
-  <w:abstractNum w:abstractNumId="5" w15:restartNumberingAfterBreak="0">
+  <w:abstractNum w:abstractNumId="8" w15:restartNumberingAfterBreak="0">
     <w:nsid w:val="1DEF0414"/>
     <w:multiLevelType w:val="hybridMultilevel"/>
     <w:tmpl w:val="68260D22"/>
@@ -23147,7 +23599,7 @@
       </w:rPr>
     </w:lvl>
   </w:abstractNum>
-  <w:abstractNum w:abstractNumId="6" w15:restartNumberingAfterBreak="0">
+  <w:abstractNum w:abstractNumId="9" w15:restartNumberingAfterBreak="0">
     <w:nsid w:val="1E3D2EFE"/>
     <w:multiLevelType w:val="hybridMultilevel"/>
     <w:tmpl w:val="0FF441EA"/>
@@ -23260,7 +23712,7 @@
       </w:rPr>
     </w:lvl>
   </w:abstractNum>
-  <w:abstractNum w:abstractNumId="7" w15:restartNumberingAfterBreak="0">
+  <w:abstractNum w:abstractNumId="10" w15:restartNumberingAfterBreak="0">
     <w:nsid w:val="1E4B4A11"/>
     <w:multiLevelType w:val="hybridMultilevel"/>
     <w:tmpl w:val="88187D36"/>
@@ -23373,7 +23825,7 @@
       </w:rPr>
     </w:lvl>
   </w:abstractNum>
-  <w:abstractNum w:abstractNumId="8" w15:restartNumberingAfterBreak="0">
+  <w:abstractNum w:abstractNumId="11" w15:restartNumberingAfterBreak="0">
     <w:nsid w:val="209C47E6"/>
     <w:multiLevelType w:val="hybridMultilevel"/>
     <w:tmpl w:val="F450610A"/>
@@ -23462,7 +23914,7 @@
       </w:pPr>
     </w:lvl>
   </w:abstractNum>
-  <w:abstractNum w:abstractNumId="9" w15:restartNumberingAfterBreak="0">
+  <w:abstractNum w:abstractNumId="12" w15:restartNumberingAfterBreak="0">
     <w:nsid w:val="21766D87"/>
     <w:multiLevelType w:val="hybridMultilevel"/>
     <w:tmpl w:val="349EE88C"/>
@@ -23575,7 +24027,7 @@
       </w:rPr>
     </w:lvl>
   </w:abstractNum>
-  <w:abstractNum w:abstractNumId="10" w15:restartNumberingAfterBreak="0">
+  <w:abstractNum w:abstractNumId="13" w15:restartNumberingAfterBreak="0">
     <w:nsid w:val="225300E3"/>
     <w:multiLevelType w:val="hybridMultilevel"/>
     <w:tmpl w:val="49328FFA"/>
@@ -23661,7 +24113,7 @@
       </w:pPr>
     </w:lvl>
   </w:abstractNum>
-  <w:abstractNum w:abstractNumId="11" w15:restartNumberingAfterBreak="0">
+  <w:abstractNum w:abstractNumId="14" w15:restartNumberingAfterBreak="0">
     <w:nsid w:val="22ED0509"/>
     <w:multiLevelType w:val="hybridMultilevel"/>
     <w:tmpl w:val="9F8EAF0C"/>
@@ -23747,7 +24199,7 @@
       </w:pPr>
     </w:lvl>
   </w:abstractNum>
-  <w:abstractNum w:abstractNumId="12" w15:restartNumberingAfterBreak="0">
+  <w:abstractNum w:abstractNumId="15" w15:restartNumberingAfterBreak="0">
     <w:nsid w:val="24021DA6"/>
     <w:multiLevelType w:val="hybridMultilevel"/>
     <w:tmpl w:val="4334B366"/>
@@ -23860,7 +24312,96 @@
       </w:rPr>
     </w:lvl>
   </w:abstractNum>
-  <w:abstractNum w:abstractNumId="13" w15:restartNumberingAfterBreak="0">
+  <w:abstractNum w:abstractNumId="16" w15:restartNumberingAfterBreak="0">
+    <w:nsid w:val="24ED4852"/>
+    <w:multiLevelType w:val="hybridMultilevel"/>
+    <w:tmpl w:val="66287764"/>
+    <w:lvl w:ilvl="0" w:tplc="C5087BB6">
+      <w:start w:val="1"/>
+      <w:numFmt w:val="decimal"/>
+      <w:lvlText w:val="%1."/>
+      <w:lvlJc w:val="left"/>
+      <w:pPr>
+        <w:ind w:left="720" w:hanging="360"/>
+      </w:pPr>
+      <w:rPr>
+        <w:rFonts w:hint="default"/>
+      </w:rPr>
+    </w:lvl>
+    <w:lvl w:ilvl="1" w:tplc="08090019" w:tentative="1">
+      <w:start w:val="1"/>
+      <w:numFmt w:val="lowerLetter"/>
+      <w:lvlText w:val="%2."/>
+      <w:lvlJc w:val="left"/>
+      <w:pPr>
+        <w:ind w:left="1440" w:hanging="360"/>
+      </w:pPr>
+    </w:lvl>
+    <w:lvl w:ilvl="2" w:tplc="0809001B" w:tentative="1">
+      <w:start w:val="1"/>
+      <w:numFmt w:val="lowerRoman"/>
+      <w:lvlText w:val="%3."/>
+      <w:lvlJc w:val="right"/>
+      <w:pPr>
+        <w:ind w:left="2160" w:hanging="180"/>
+      </w:pPr>
+    </w:lvl>
+    <w:lvl w:ilvl="3" w:tplc="0809000F" w:tentative="1">
+      <w:start w:val="1"/>
+      <w:numFmt w:val="decimal"/>
+      <w:lvlText w:val="%4."/>
+      <w:lvlJc w:val="left"/>
+      <w:pPr>
+        <w:ind w:left="2880" w:hanging="360"/>
+      </w:pPr>
+    </w:lvl>
+    <w:lvl w:ilvl="4" w:tplc="08090019" w:tentative="1">
+      <w:start w:val="1"/>
+      <w:numFmt w:val="lowerLetter"/>
+      <w:lvlText w:val="%5."/>
+      <w:lvlJc w:val="left"/>
+      <w:pPr>
+        <w:ind w:left="3600" w:hanging="360"/>
+      </w:pPr>
+    </w:lvl>
+    <w:lvl w:ilvl="5" w:tplc="0809001B" w:tentative="1">
+      <w:start w:val="1"/>
+      <w:numFmt w:val="lowerRoman"/>
+      <w:lvlText w:val="%6."/>
+      <w:lvlJc w:val="right"/>
+      <w:pPr>
+        <w:ind w:left="4320" w:hanging="180"/>
+      </w:pPr>
+    </w:lvl>
+    <w:lvl w:ilvl="6" w:tplc="0809000F" w:tentative="1">
+      <w:start w:val="1"/>
+      <w:numFmt w:val="decimal"/>
+      <w:lvlText w:val="%7."/>
+      <w:lvlJc w:val="left"/>
+      <w:pPr>
+        <w:ind w:left="5040" w:hanging="360"/>
+      </w:pPr>
+    </w:lvl>
+    <w:lvl w:ilvl="7" w:tplc="08090019" w:tentative="1">
+      <w:start w:val="1"/>
+      <w:numFmt w:val="lowerLetter"/>
+      <w:lvlText w:val="%8."/>
+      <w:lvlJc w:val="left"/>
+      <w:pPr>
+        <w:ind w:left="5760" w:hanging="360"/>
+      </w:pPr>
+    </w:lvl>
+    <w:lvl w:ilvl="8" w:tplc="0809001B" w:tentative="1">
+      <w:start w:val="1"/>
+      <w:numFmt w:val="lowerRoman"/>
+      <w:lvlText w:val="%9."/>
+      <w:lvlJc w:val="right"/>
+      <w:pPr>
+        <w:ind w:left="6480" w:hanging="180"/>
+      </w:pPr>
+    </w:lvl>
+  </w:abstractNum>
+  <w:abstractNum w:abstractNumId="17" w15:restartNumberingAfterBreak="0">
     <w:nsid w:val="26EF52BE"/>
     <w:multiLevelType w:val="hybridMultilevel"/>
     <w:tmpl w:val="3A58D51A"/>
@@ -23973,7 +24514,7 @@
       </w:rPr>
     </w:lvl>
   </w:abstractNum>
-  <w:abstractNum w:abstractNumId="14" w15:restartNumberingAfterBreak="0">
+  <w:abstractNum w:abstractNumId="18" w15:restartNumberingAfterBreak="0">
     <w:nsid w:val="28D65804"/>
     <w:multiLevelType w:val="hybridMultilevel"/>
     <w:tmpl w:val="BEA66192"/>
@@ -24086,7 +24627,7 @@
       </w:rPr>
     </w:lvl>
   </w:abstractNum>
-  <w:abstractNum w:abstractNumId="15" w15:restartNumberingAfterBreak="0">
+  <w:abstractNum w:abstractNumId="19" w15:restartNumberingAfterBreak="0">
     <w:nsid w:val="29B94E5F"/>
     <w:multiLevelType w:val="hybridMultilevel"/>
     <w:tmpl w:val="9E824E5C"/>
@@ -24199,7 +24740,7 @@
       </w:rPr>
     </w:lvl>
   </w:abstractNum>
-  <w:abstractNum w:abstractNumId="16" w15:restartNumberingAfterBreak="0">
+  <w:abstractNum w:abstractNumId="20" w15:restartNumberingAfterBreak="0">
     <w:nsid w:val="2A291D0E"/>
     <w:multiLevelType w:val="hybridMultilevel"/>
     <w:tmpl w:val="D72C5B6E"/>
@@ -24312,7 +24853,7 @@
       </w:rPr>
     </w:lvl>
   </w:abstractNum>
-  <w:abstractNum w:abstractNumId="17" w15:restartNumberingAfterBreak="0">
+  <w:abstractNum w:abstractNumId="21" w15:restartNumberingAfterBreak="0">
     <w:nsid w:val="2DF00AAF"/>
     <w:multiLevelType w:val="hybridMultilevel"/>
     <w:tmpl w:val="402AEA0C"/>
@@ -24401,7 +24942,7 @@
       </w:pPr>
     </w:lvl>
   </w:abstractNum>
-  <w:abstractNum w:abstractNumId="18" w15:restartNumberingAfterBreak="0">
+  <w:abstractNum w:abstractNumId="22" w15:restartNumberingAfterBreak="0">
     <w:nsid w:val="353D2167"/>
     <w:multiLevelType w:val="hybridMultilevel"/>
     <w:tmpl w:val="49FCA52E"/>
@@ -24514,7 +25055,7 @@
       </w:rPr>
     </w:lvl>
   </w:abstractNum>
-  <w:abstractNum w:abstractNumId="19" w15:restartNumberingAfterBreak="0">
+  <w:abstractNum w:abstractNumId="23" w15:restartNumberingAfterBreak="0">
     <w:nsid w:val="380D001F"/>
     <w:multiLevelType w:val="hybridMultilevel"/>
     <w:tmpl w:val="B714273C"/>
@@ -24627,7 +25168,7 @@
       </w:rPr>
     </w:lvl>
   </w:abstractNum>
-  <w:abstractNum w:abstractNumId="20" w15:restartNumberingAfterBreak="0">
+  <w:abstractNum w:abstractNumId="24" w15:restartNumberingAfterBreak="0">
     <w:nsid w:val="3C41576C"/>
     <w:multiLevelType w:val="hybridMultilevel"/>
     <w:tmpl w:val="3F562E70"/>
@@ -24740,7 +25281,7 @@
       </w:rPr>
     </w:lvl>
   </w:abstractNum>
-  <w:abstractNum w:abstractNumId="21" w15:restartNumberingAfterBreak="0">
+  <w:abstractNum w:abstractNumId="25" w15:restartNumberingAfterBreak="0">
     <w:nsid w:val="3D8269BD"/>
     <w:multiLevelType w:val="hybridMultilevel"/>
     <w:tmpl w:val="A9A463F4"/>
@@ -24853,7 +25394,7 @@
       </w:rPr>
     </w:lvl>
   </w:abstractNum>
-  <w:abstractNum w:abstractNumId="22" w15:restartNumberingAfterBreak="0">
+  <w:abstractNum w:abstractNumId="26" w15:restartNumberingAfterBreak="0">
     <w:nsid w:val="3F1411F8"/>
     <w:multiLevelType w:val="hybridMultilevel"/>
     <w:tmpl w:val="1F40293A"/>
@@ -24966,7 +25507,7 @@
       </w:rPr>
     </w:lvl>
   </w:abstractNum>
-  <w:abstractNum w:abstractNumId="23" w15:restartNumberingAfterBreak="0">
+  <w:abstractNum w:abstractNumId="27" w15:restartNumberingAfterBreak="0">
     <w:nsid w:val="411D2A1D"/>
     <w:multiLevelType w:val="hybridMultilevel"/>
     <w:tmpl w:val="A6802780"/>
@@ -25052,7 +25593,7 @@
       </w:pPr>
     </w:lvl>
   </w:abstractNum>
-  <w:abstractNum w:abstractNumId="24" w15:restartNumberingAfterBreak="0">
+  <w:abstractNum w:abstractNumId="28" w15:restartNumberingAfterBreak="0">
     <w:nsid w:val="44220F14"/>
     <w:multiLevelType w:val="hybridMultilevel"/>
     <w:tmpl w:val="250C9F1E"/>
@@ -25165,7 +25706,7 @@
       </w:rPr>
     </w:lvl>
   </w:abstractNum>
-  <w:abstractNum w:abstractNumId="25" w15:restartNumberingAfterBreak="0">
+  <w:abstractNum w:abstractNumId="29" w15:restartNumberingAfterBreak="0">
     <w:nsid w:val="469C213F"/>
     <w:multiLevelType w:val="hybridMultilevel"/>
     <w:tmpl w:val="9C004B14"/>
@@ -25278,7 +25819,7 @@
       </w:rPr>
     </w:lvl>
   </w:abstractNum>
-  <w:abstractNum w:abstractNumId="26" w15:restartNumberingAfterBreak="0">
+  <w:abstractNum w:abstractNumId="30" w15:restartNumberingAfterBreak="0">
     <w:nsid w:val="47960E96"/>
     <w:multiLevelType w:val="hybridMultilevel"/>
     <w:tmpl w:val="8992270E"/>
@@ -25391,7 +25932,7 @@
       </w:rPr>
     </w:lvl>
   </w:abstractNum>
-  <w:abstractNum w:abstractNumId="27" w15:restartNumberingAfterBreak="0">
+  <w:abstractNum w:abstractNumId="31" w15:restartNumberingAfterBreak="0">
     <w:nsid w:val="4C8A07D3"/>
     <w:multiLevelType w:val="hybridMultilevel"/>
     <w:tmpl w:val="A8568DF0"/>
@@ -25504,7 +26045,7 @@
       </w:rPr>
     </w:lvl>
   </w:abstractNum>
-  <w:abstractNum w:abstractNumId="28" w15:restartNumberingAfterBreak="0">
+  <w:abstractNum w:abstractNumId="32" w15:restartNumberingAfterBreak="0">
     <w:nsid w:val="4D354083"/>
     <w:multiLevelType w:val="hybridMultilevel"/>
     <w:tmpl w:val="3904A2B4"/>
@@ -25617,7 +26158,7 @@
       </w:rPr>
     </w:lvl>
   </w:abstractNum>
-  <w:abstractNum w:abstractNumId="29" w15:restartNumberingAfterBreak="0">
+  <w:abstractNum w:abstractNumId="33" w15:restartNumberingAfterBreak="0">
     <w:nsid w:val="4E381149"/>
     <w:multiLevelType w:val="hybridMultilevel"/>
     <w:tmpl w:val="84E00E9C"/>
@@ -25730,7 +26271,7 @@
       </w:rPr>
     </w:lvl>
   </w:abstractNum>
-  <w:abstractNum w:abstractNumId="30" w15:restartNumberingAfterBreak="0">
+  <w:abstractNum w:abstractNumId="34" w15:restartNumberingAfterBreak="0">
     <w:nsid w:val="529619B7"/>
     <w:multiLevelType w:val="hybridMultilevel"/>
     <w:tmpl w:val="82D0CFF2"/>
@@ -25843,7 +26384,7 @@
       </w:rPr>
     </w:lvl>
   </w:abstractNum>
-  <w:abstractNum w:abstractNumId="31" w15:restartNumberingAfterBreak="0">
+  <w:abstractNum w:abstractNumId="35" w15:restartNumberingAfterBreak="0">
     <w:nsid w:val="53C74BBB"/>
     <w:multiLevelType w:val="hybridMultilevel"/>
     <w:tmpl w:val="8C4496AC"/>
@@ -25932,7 +26473,7 @@
       </w:pPr>
     </w:lvl>
   </w:abstractNum>
-  <w:abstractNum w:abstractNumId="32" w15:restartNumberingAfterBreak="0">
+  <w:abstractNum w:abstractNumId="36" w15:restartNumberingAfterBreak="0">
     <w:nsid w:val="57CE541D"/>
     <w:multiLevelType w:val="hybridMultilevel"/>
     <w:tmpl w:val="6DA81D4C"/>
@@ -26045,7 +26586,7 @@
       </w:rPr>
     </w:lvl>
   </w:abstractNum>
-  <w:abstractNum w:abstractNumId="33" w15:restartNumberingAfterBreak="0">
+  <w:abstractNum w:abstractNumId="37" w15:restartNumberingAfterBreak="0">
     <w:nsid w:val="5AEF46D7"/>
     <w:multiLevelType w:val="hybridMultilevel"/>
     <w:tmpl w:val="3A78A048"/>
@@ -26163,7 +26704,7 @@
       </w:pPr>
     </w:lvl>
   </w:abstractNum>
-  <w:abstractNum w:abstractNumId="34" w15:restartNumberingAfterBreak="0">
+  <w:abstractNum w:abstractNumId="38" w15:restartNumberingAfterBreak="0">
     <w:nsid w:val="5DB40497"/>
     <w:multiLevelType w:val="hybridMultilevel"/>
     <w:tmpl w:val="780E5202"/>
@@ -26276,7 +26817,7 @@
       </w:rPr>
     </w:lvl>
   </w:abstractNum>
-  <w:abstractNum w:abstractNumId="35" w15:restartNumberingAfterBreak="0">
+  <w:abstractNum w:abstractNumId="39" w15:restartNumberingAfterBreak="0">
     <w:nsid w:val="631C6F20"/>
     <w:multiLevelType w:val="hybridMultilevel"/>
     <w:tmpl w:val="DB18C15A"/>
@@ -26389,7 +26930,7 @@
       </w:rPr>
     </w:lvl>
   </w:abstractNum>
-  <w:abstractNum w:abstractNumId="36" w15:restartNumberingAfterBreak="0">
+  <w:abstractNum w:abstractNumId="40" w15:restartNumberingAfterBreak="0">
     <w:nsid w:val="63BE3B2A"/>
     <w:multiLevelType w:val="hybridMultilevel"/>
     <w:tmpl w:val="9A80BD54"/>
@@ -26478,7 +27019,7 @@
       </w:pPr>
     </w:lvl>
   </w:abstractNum>
-  <w:abstractNum w:abstractNumId="37" w15:restartNumberingAfterBreak="0">
+  <w:abstractNum w:abstractNumId="41" w15:restartNumberingAfterBreak="0">
     <w:nsid w:val="6B6A0463"/>
     <w:multiLevelType w:val="hybridMultilevel"/>
     <w:tmpl w:val="EE2A6E6C"/>
@@ -26591,7 +27132,7 @@
       </w:rPr>
     </w:lvl>
   </w:abstractNum>
-  <w:abstractNum w:abstractNumId="38" w15:restartNumberingAfterBreak="0">
+  <w:abstractNum w:abstractNumId="42" w15:restartNumberingAfterBreak="0">
     <w:nsid w:val="7ADE6254"/>
     <w:multiLevelType w:val="hybridMultilevel"/>
     <w:tmpl w:val="E778A416"/>
@@ -26734,7 +27275,7 @@
       </w:rPr>
     </w:lvl>
   </w:abstractNum>
-  <w:abstractNum w:abstractNumId="39" w15:restartNumberingAfterBreak="0">
+  <w:abstractNum w:abstractNumId="43" w15:restartNumberingAfterBreak="0">
     <w:nsid w:val="7EA728C8"/>
     <w:multiLevelType w:val="hybridMultilevel"/>
     <w:tmpl w:val="523AFA9A"/>
@@ -26847,7 +27388,7 @@
       </w:rPr>
     </w:lvl>
   </w:abstractNum>
-  <w:abstractNum w:abstractNumId="40" w15:restartNumberingAfterBreak="0">
+  <w:abstractNum w:abstractNumId="44" w15:restartNumberingAfterBreak="0">
     <w:nsid w:val="7EC51451"/>
     <w:multiLevelType w:val="hybridMultilevel"/>
     <w:tmpl w:val="199823EE"/>
@@ -26961,139 +27502,151 @@
     </w:lvl>
   </w:abstractNum>
   <w:num w:numId="1" w16cid:durableId="120923217">
+    <w:abstractNumId w:val="14"/>
+  </w:num>
+  <w:num w:numId="2" w16cid:durableId="559903529">
+    <w:abstractNumId w:val="27"/>
+  </w:num>
+  <w:num w:numId="3" w16cid:durableId="635337678">
+    <w:abstractNumId w:val="13"/>
+  </w:num>
+  <w:num w:numId="4" w16cid:durableId="443616445">
+    <w:abstractNumId w:val="40"/>
+  </w:num>
+  <w:num w:numId="5" w16cid:durableId="383602139">
+    <w:abstractNumId w:val="12"/>
+  </w:num>
+  <w:num w:numId="6" w16cid:durableId="40204521">
+    <w:abstractNumId w:val="33"/>
+  </w:num>
+  <w:num w:numId="7" w16cid:durableId="1594585850">
+    <w:abstractNumId w:val="32"/>
+  </w:num>
+  <w:num w:numId="8" w16cid:durableId="1013997831">
+    <w:abstractNumId w:val="3"/>
+  </w:num>
+  <w:num w:numId="9" w16cid:durableId="1820464476">
+    <w:abstractNumId w:val="38"/>
+  </w:num>
+  <w:num w:numId="10" w16cid:durableId="1633949206">
+    <w:abstractNumId w:val="23"/>
+  </w:num>
+  <w:num w:numId="11" w16cid:durableId="1074475560">
+    <w:abstractNumId w:val="9"/>
+  </w:num>
+  <w:num w:numId="12" w16cid:durableId="792361616">
+    <w:abstractNumId w:val="10"/>
+  </w:num>
+  <w:num w:numId="13" w16cid:durableId="2108578464">
+    <w:abstractNumId w:val="17"/>
+  </w:num>
+  <w:num w:numId="14" w16cid:durableId="1099985174">
+    <w:abstractNumId w:val="30"/>
+  </w:num>
+  <w:num w:numId="15" w16cid:durableId="532230819">
+    <w:abstractNumId w:val="36"/>
+  </w:num>
+  <w:num w:numId="16" w16cid:durableId="1027877939">
+    <w:abstractNumId w:val="19"/>
+  </w:num>
+  <w:num w:numId="17" w16cid:durableId="1706061409">
+    <w:abstractNumId w:val="7"/>
+  </w:num>
+  <w:num w:numId="18" w16cid:durableId="2063937809">
     <w:abstractNumId w:val="11"/>
   </w:num>
-  <w:num w:numId="2" w16cid:durableId="559903529">
-    <w:abstractNumId w:val="23"/>
+  <w:num w:numId="19" w16cid:durableId="1558585734">
+    <w:abstractNumId w:val="42"/>
   </w:num>
-  <w:num w:numId="3" w16cid:durableId="635337678">
-    <w:abstractNumId w:val="10"/>
+  <w:num w:numId="20" w16cid:durableId="1129741316">
+    <w:abstractNumId w:val="28"/>
   </w:num>
-  <w:num w:numId="4" w16cid:durableId="443616445">
-    <w:abstractNumId w:val="36"/>
+  <w:num w:numId="21" w16cid:durableId="405569266">
+    <w:abstractNumId w:val="26"/>
   </w:num>
-  <w:num w:numId="5" w16cid:durableId="383602139">
-    <w:abstractNumId w:val="9"/>
+  <w:num w:numId="22" w16cid:durableId="1433820563">
+    <w:abstractNumId w:val="41"/>
   </w:num>
-  <w:num w:numId="6" w16cid:durableId="40204521">
+  <w:num w:numId="23" w16cid:durableId="441611433">
+    <w:abstractNumId w:val="35"/>
+  </w:num>
+  <w:num w:numId="24" w16cid:durableId="1417824766">
     <w:abstractNumId w:val="29"/>
   </w:num>
-  <w:num w:numId="7" w16cid:durableId="1594585850">
-    <w:abstractNumId w:val="28"/>
+  <w:num w:numId="25" w16cid:durableId="2109814458">
+    <w:abstractNumId w:val="31"/>
   </w:num>
-  <w:num w:numId="8" w16cid:durableId="1013997831">
-    <w:abstractNumId w:val="1"/>
+  <w:num w:numId="26" w16cid:durableId="368576659">
+    <w:abstractNumId w:val="37"/>
   </w:num>
-  <w:num w:numId="9" w16cid:durableId="1820464476">
+  <w:num w:numId="27" w16cid:durableId="111829109">
+    <w:abstractNumId w:val="4"/>
+  </w:num>
+  <w:num w:numId="28" w16cid:durableId="2112237486">
+    <w:abstractNumId w:val="20"/>
+  </w:num>
+  <w:num w:numId="29" w16cid:durableId="1660115199">
+    <w:abstractNumId w:val="24"/>
+  </w:num>
+  <w:num w:numId="30" w16cid:durableId="1477337673">
+    <w:abstractNumId w:val="25"/>
+  </w:num>
+  <w:num w:numId="31" w16cid:durableId="2011980686">
+    <w:abstractNumId w:val="8"/>
+  </w:num>
+  <w:num w:numId="32" w16cid:durableId="1465271455">
+    <w:abstractNumId w:val="44"/>
+  </w:num>
+  <w:num w:numId="33" w16cid:durableId="1184705814">
+    <w:abstractNumId w:val="39"/>
+  </w:num>
+  <w:num w:numId="34" w16cid:durableId="1864512353">
+    <w:abstractNumId w:val="43"/>
+  </w:num>
+  <w:num w:numId="35" w16cid:durableId="555626924">
     <w:abstractNumId w:val="34"/>
   </w:num>
-  <w:num w:numId="10" w16cid:durableId="1633949206">
-    <w:abstractNumId w:val="19"/>
+  <w:num w:numId="36" w16cid:durableId="1672753177">
+    <w:abstractNumId w:val="18"/>
   </w:num>
-  <w:num w:numId="11" w16cid:durableId="1074475560">
-    <w:abstractNumId w:val="6"/>
-  </w:num>
-  <w:num w:numId="12" w16cid:durableId="792361616">
-    <w:abstractNumId w:val="7"/>
-  </w:num>
-  <w:num w:numId="13" w16cid:durableId="2108578464">
-    <w:abstractNumId w:val="13"/>
-  </w:num>
-  <w:num w:numId="14" w16cid:durableId="1099985174">
-    <w:abstractNumId w:val="26"/>
-  </w:num>
-  <w:num w:numId="15" w16cid:durableId="532230819">
-    <w:abstractNumId w:val="32"/>
-  </w:num>
-  <w:num w:numId="16" w16cid:durableId="1027877939">
+  <w:num w:numId="37" w16cid:durableId="77479515">
     <w:abstractNumId w:val="15"/>
   </w:num>
-  <w:num w:numId="17" w16cid:durableId="1706061409">
-    <w:abstractNumId w:val="4"/>
-  </w:num>
-  <w:num w:numId="18" w16cid:durableId="2063937809">
-    <w:abstractNumId w:val="8"/>
-  </w:num>
-  <w:num w:numId="19" w16cid:durableId="1558585734">
-    <w:abstractNumId w:val="38"/>
-  </w:num>
-  <w:num w:numId="20" w16cid:durableId="1129741316">
-    <w:abstractNumId w:val="24"/>
-  </w:num>
-  <w:num w:numId="21" w16cid:durableId="405569266">
-    <w:abstractNumId w:val="22"/>
-  </w:num>
-  <w:num w:numId="22" w16cid:durableId="1433820563">
-    <w:abstractNumId w:val="37"/>
-  </w:num>
-  <w:num w:numId="23" w16cid:durableId="441611433">
-    <w:abstractNumId w:val="31"/>
-  </w:num>
-  <w:num w:numId="24" w16cid:durableId="1417824766">
-    <w:abstractNumId w:val="25"/>
-  </w:num>
-  <w:num w:numId="25" w16cid:durableId="2109814458">
-    <w:abstractNumId w:val="27"/>
-  </w:num>
-  <w:num w:numId="26" w16cid:durableId="368576659">
-    <w:abstractNumId w:val="33"/>
-  </w:num>
-  <w:num w:numId="27" w16cid:durableId="111829109">
+  <w:num w:numId="38" w16cid:durableId="116724757">
     <w:abstractNumId w:val="2"/>
   </w:num>
-  <w:num w:numId="28" w16cid:durableId="2112237486">
-    <w:abstractNumId w:val="16"/>
-  </w:num>
-  <w:num w:numId="29" w16cid:durableId="1660115199">
-    <w:abstractNumId w:val="20"/>
-  </w:num>
-  <w:num w:numId="30" w16cid:durableId="1477337673">
+  <w:num w:numId="39" w16cid:durableId="916135906">
     <w:abstractNumId w:val="21"/>
   </w:num>
-  <w:num w:numId="31" w16cid:durableId="2011980686">
+  <w:num w:numId="40" w16cid:durableId="473109711">
     <w:abstractNumId w:val="5"/>
   </w:num>
-  <w:num w:numId="32" w16cid:durableId="1465271455">
-    <w:abstractNumId w:val="40"/>
-  </w:num>
-  <w:num w:numId="33" w16cid:durableId="1184705814">
-    <w:abstractNumId w:val="35"/>
-  </w:num>
-  <w:num w:numId="34" w16cid:durableId="1864512353">
-    <w:abstractNumId w:val="39"/>
-  </w:num>
-  <w:num w:numId="35" w16cid:durableId="555626924">
-    <w:abstractNumId w:val="30"/>
-  </w:num>
-  <w:num w:numId="36" w16cid:durableId="1672753177">
-    <w:abstractNumId w:val="14"/>
-  </w:num>
-  <w:num w:numId="37" w16cid:durableId="77479515">
-    <w:abstractNumId w:val="12"/>
-  </w:num>
-  <w:num w:numId="38" w16cid:durableId="116724757">
-    <w:abstractNumId w:val="0"/>
-  </w:num>
-  <w:num w:numId="39" w16cid:durableId="916135906">
-    <w:abstractNumId w:val="17"/>
-  </w:num>
-  <w:num w:numId="40" w16cid:durableId="473109711">
-    <w:abstractNumId w:val="3"/>
-  </w:num>
   <w:num w:numId="41" w16cid:durableId="1994988790">
-    <w:abstractNumId w:val="33"/>
+    <w:abstractNumId w:val="37"/>
     <w:lvlOverride w:ilvl="0">
       <w:startOverride w:val="2"/>
     </w:lvlOverride>
   </w:num>
   <w:num w:numId="42" w16cid:durableId="966816492">
-    <w:abstractNumId w:val="33"/>
+    <w:abstractNumId w:val="37"/>
     <w:lvlOverride w:ilvl="0">
       <w:startOverride w:val="1"/>
     </w:lvlOverride>
   </w:num>
   <w:num w:numId="43" w16cid:durableId="1582375945">
-    <w:abstractNumId w:val="18"/>
+    <w:abstractNumId w:val="22"/>
+  </w:num>
+  <w:num w:numId="44" w16cid:durableId="1374697888">
+    <w:abstractNumId w:val="16"/>
+  </w:num>
+  <w:num w:numId="45" w16cid:durableId="844444754">
+    <w:abstractNumId w:val="6"/>
+  </w:num>
+  <w:num w:numId="46" w16cid:durableId="1707632372">
+    <w:abstractNumId w:val="0"/>
+  </w:num>
+  <w:num w:numId="47" w16cid:durableId="1194659573">
+    <w:abstractNumId w:val="1"/>
   </w:num>
 </w:numbering>
 </file>

</xml_diff>